<commit_message>
Updated to include one TODO
Updated to include one TODO
</commit_message>
<xml_diff>
--- a/freightops-web/FREIGHTOPS DEVELOPER GUIDE.docx
+++ b/freightops-web/FREIGHTOPS DEVELOPER GUIDE.docx
@@ -1194,6 +1194,25 @@
       </w:r>
       <w:r>
         <w:t xml:space="preserve"> in the page</w:t>
+      </w:r>
+      <w:r>
+        <w:t>.</w:t>
+      </w:r>
+    </w:p>
+    <w:p>
+      <w:pPr>
+        <w:pStyle w:val="ListParagraph"/>
+        <w:numPr>
+          <w:ilvl w:val="1"/>
+          <w:numId w:val="1"/>
+        </w:numPr>
+        <w:spacing w:after="0"/>
+      </w:pPr>
+      <w:r>
+        <w:t>Add findAll() methods for DaoImpl except for UserDaoImpl which I already created. I just forgot to add</w:t>
+      </w:r>
+      <w:r>
+        <w:t xml:space="preserve"> it to other classes</w:t>
       </w:r>
       <w:r>
         <w:t>.</w:t>

</xml_diff>

<commit_message>
Updated again to add one more TODO item - Maven setup
Updated again to add one more TODO item - Maven setup
</commit_message>
<xml_diff>
--- a/freightops-web/FREIGHTOPS DEVELOPER GUIDE.docx
+++ b/freightops-web/FREIGHTOPS DEVELOPER GUIDE.docx
@@ -1235,6 +1235,19 @@
       </w:r>
       <w:r>
         <w:t>.</w:t>
+      </w:r>
+    </w:p>
+    <w:p>
+      <w:pPr>
+        <w:pStyle w:val="ListParagraph"/>
+        <w:numPr>
+          <w:ilvl w:val="1"/>
+          <w:numId w:val="1"/>
+        </w:numPr>
+        <w:spacing w:after="0"/>
+      </w:pPr>
+      <w:r>
+        <w:t>Maven modules can be created to separate server side codes to the main web app or can separated by functionality and also can be refactored to have a core module which may contain common reusable codes to all modules. Maven guru can set this up.</w:t>
       </w:r>
     </w:p>
     <w:p>

</xml_diff>